<commit_message>
module 14 has completed
</commit_message>
<xml_diff>
--- a/module#14/tests.docx
+++ b/module#14/tests.docx
@@ -1119,7 +1119,7 @@
               <w:rPr>
                 <w:lang w:val="tr-TR"/>
               </w:rPr>
-              <w:t>Nothing</w:t>
+              <w:t>Cost</w:t>
             </w:r>
             <w:proofErr w:type="spellEnd"/>
             <w:r>
@@ -1133,6 +1133,20 @@
               <w:rPr>
                 <w:lang w:val="tr-TR"/>
               </w:rPr>
+              <w:t>didn’t</w:t>
+            </w:r>
+            <w:proofErr w:type="spellEnd"/>
+            <w:r>
+              <w:rPr>
+                <w:lang w:val="tr-TR"/>
+              </w:rPr>
+              <w:t xml:space="preserve"> </w:t>
+            </w:r>
+            <w:proofErr w:type="spellStart"/>
+            <w:r>
+              <w:rPr>
+                <w:lang w:val="tr-TR"/>
+              </w:rPr>
               <w:t>changed</w:t>
             </w:r>
             <w:proofErr w:type="spellEnd"/>
@@ -1142,14 +1156,12 @@
               </w:rPr>
               <w:t xml:space="preserve"> </w:t>
             </w:r>
-            <w:proofErr w:type="spellStart"/>
-            <w:r>
-              <w:rPr>
-                <w:lang w:val="tr-TR"/>
-              </w:rPr>
-              <w:t>with</w:t>
-            </w:r>
-            <w:proofErr w:type="spellEnd"/>
+            <w:r>
+              <w:rPr>
+                <w:lang w:val="tr-TR"/>
+              </w:rPr>
+              <w:t>on</w:t>
+            </w:r>
             <w:r>
               <w:rPr>
                 <w:lang w:val="tr-TR"/>
@@ -1178,6 +1190,198 @@
               <w:t>match</w:t>
             </w:r>
             <w:proofErr w:type="spellEnd"/>
+          </w:p>
+          <w:p>
+            <w:pPr>
+              <w:jc w:val="center"/>
+              <w:rPr>
+                <w:lang w:val="tr-TR"/>
+              </w:rPr>
+            </w:pPr>
+          </w:p>
+          <w:p>
+            <w:pPr>
+              <w:jc w:val="center"/>
+              <w:rPr>
+                <w:lang w:val="tr-TR"/>
+              </w:rPr>
+            </w:pPr>
+          </w:p>
+          <w:p>
+            <w:pPr>
+              <w:jc w:val="center"/>
+              <w:rPr>
+                <w:lang w:val="tr-TR"/>
+              </w:rPr>
+            </w:pPr>
+            <w:proofErr w:type="spellStart"/>
+            <w:r>
+              <w:rPr>
+                <w:lang w:val="tr-TR"/>
+              </w:rPr>
+              <w:t>The</w:t>
+            </w:r>
+            <w:proofErr w:type="spellEnd"/>
+            <w:r>
+              <w:rPr>
+                <w:lang w:val="tr-TR"/>
+              </w:rPr>
+              <w:t xml:space="preserve"> </w:t>
+            </w:r>
+            <w:proofErr w:type="spellStart"/>
+            <w:r>
+              <w:rPr>
+                <w:lang w:val="tr-TR"/>
+              </w:rPr>
+              <w:t>actual</w:t>
+            </w:r>
+            <w:proofErr w:type="spellEnd"/>
+            <w:r>
+              <w:rPr>
+                <w:lang w:val="tr-TR"/>
+              </w:rPr>
+              <w:t xml:space="preserve"> time has </w:t>
+            </w:r>
+            <w:proofErr w:type="spellStart"/>
+            <w:r>
+              <w:rPr>
+                <w:lang w:val="tr-TR"/>
+              </w:rPr>
+              <w:t>differences</w:t>
+            </w:r>
+            <w:proofErr w:type="spellEnd"/>
+            <w:r>
+              <w:rPr>
+                <w:lang w:val="tr-TR"/>
+              </w:rPr>
+              <w:t xml:space="preserve">. </w:t>
+            </w:r>
+            <w:proofErr w:type="spellStart"/>
+            <w:r>
+              <w:rPr>
+                <w:lang w:val="tr-TR"/>
+              </w:rPr>
+              <w:t>Hash</w:t>
+            </w:r>
+            <w:proofErr w:type="spellEnd"/>
+            <w:r>
+              <w:rPr>
+                <w:lang w:val="tr-TR"/>
+              </w:rPr>
+              <w:t xml:space="preserve"> </w:t>
+            </w:r>
+            <w:proofErr w:type="spellStart"/>
+            <w:r>
+              <w:rPr>
+                <w:lang w:val="tr-TR"/>
+              </w:rPr>
+              <w:t>didnt</w:t>
+            </w:r>
+            <w:proofErr w:type="spellEnd"/>
+            <w:r>
+              <w:rPr>
+                <w:lang w:val="tr-TR"/>
+              </w:rPr>
+              <w:t xml:space="preserve"> </w:t>
+            </w:r>
+            <w:proofErr w:type="spellStart"/>
+            <w:r>
+              <w:rPr>
+                <w:lang w:val="tr-TR"/>
+              </w:rPr>
+              <w:t>change</w:t>
+            </w:r>
+            <w:proofErr w:type="spellEnd"/>
+            <w:r>
+              <w:rPr>
+                <w:lang w:val="tr-TR"/>
+              </w:rPr>
+              <w:t xml:space="preserve"> </w:t>
+            </w:r>
+            <w:proofErr w:type="spellStart"/>
+            <w:r>
+              <w:rPr>
+                <w:lang w:val="tr-TR"/>
+              </w:rPr>
+              <w:t>bec</w:t>
+            </w:r>
+            <w:proofErr w:type="spellEnd"/>
+            <w:r>
+              <w:rPr>
+                <w:lang w:val="tr-TR"/>
+              </w:rPr>
+              <w:t xml:space="preserve"> </w:t>
+            </w:r>
+            <w:proofErr w:type="spellStart"/>
+            <w:r>
+              <w:rPr>
+                <w:lang w:val="tr-TR"/>
+              </w:rPr>
+              <w:t>we</w:t>
+            </w:r>
+            <w:proofErr w:type="spellEnd"/>
+            <w:r>
+              <w:rPr>
+                <w:lang w:val="tr-TR"/>
+              </w:rPr>
+              <w:t xml:space="preserve"> </w:t>
+            </w:r>
+            <w:proofErr w:type="spellStart"/>
+            <w:r>
+              <w:rPr>
+                <w:lang w:val="tr-TR"/>
+              </w:rPr>
+              <w:t>usually</w:t>
+            </w:r>
+            <w:proofErr w:type="spellEnd"/>
+            <w:r>
+              <w:rPr>
+                <w:lang w:val="tr-TR"/>
+              </w:rPr>
+              <w:t xml:space="preserve"> </w:t>
+            </w:r>
+            <w:proofErr w:type="spellStart"/>
+            <w:r>
+              <w:rPr>
+                <w:lang w:val="tr-TR"/>
+              </w:rPr>
+              <w:t>use</w:t>
+            </w:r>
+            <w:proofErr w:type="spellEnd"/>
+            <w:r>
+              <w:rPr>
+                <w:lang w:val="tr-TR"/>
+              </w:rPr>
+              <w:t xml:space="preserve"> </w:t>
+            </w:r>
+            <w:proofErr w:type="spellStart"/>
+            <w:r>
+              <w:rPr>
+                <w:lang w:val="tr-TR"/>
+              </w:rPr>
+              <w:t>hash</w:t>
+            </w:r>
+            <w:proofErr w:type="spellEnd"/>
+            <w:r>
+              <w:rPr>
+                <w:lang w:val="tr-TR"/>
+              </w:rPr>
+              <w:t xml:space="preserve"> on </w:t>
+            </w:r>
+            <w:proofErr w:type="spellStart"/>
+            <w:r>
+              <w:rPr>
+                <w:lang w:val="tr-TR"/>
+              </w:rPr>
+              <w:t>direct</w:t>
+            </w:r>
+            <w:proofErr w:type="spellEnd"/>
+            <w:r>
+              <w:rPr>
+                <w:lang w:val="tr-TR"/>
+              </w:rPr>
+              <w:t xml:space="preserve"> Access</w:t>
+            </w:r>
           </w:p>
         </w:tc>
       </w:tr>
@@ -2153,12 +2357,6 @@
                 <w:lang w:val="tr-TR"/>
               </w:rPr>
               <w:br/>
-            </w:r>
-            <w:r>
-              <w:rPr>
-                <w:lang w:val="tr-TR"/>
-              </w:rPr>
-              <w:br/>
               <w:t xml:space="preserve">But </w:t>
             </w:r>
             <w:proofErr w:type="spellStart"/>
@@ -2183,6 +2381,92 @@
               <w:t>same</w:t>
             </w:r>
             <w:proofErr w:type="spellEnd"/>
+          </w:p>
+          <w:p>
+            <w:pPr>
+              <w:jc w:val="center"/>
+              <w:rPr>
+                <w:lang w:val="tr-TR"/>
+              </w:rPr>
+            </w:pPr>
+          </w:p>
+          <w:p>
+            <w:pPr>
+              <w:jc w:val="center"/>
+              <w:rPr>
+                <w:lang w:val="tr-TR"/>
+              </w:rPr>
+            </w:pPr>
+            <w:proofErr w:type="spellStart"/>
+            <w:r>
+              <w:rPr>
+                <w:lang w:val="tr-TR"/>
+              </w:rPr>
+              <w:t>Actual</w:t>
+            </w:r>
+            <w:proofErr w:type="spellEnd"/>
+            <w:r>
+              <w:rPr>
+                <w:lang w:val="tr-TR"/>
+              </w:rPr>
+              <w:t xml:space="preserve"> time </w:t>
+            </w:r>
+            <w:proofErr w:type="spellStart"/>
+            <w:r>
+              <w:rPr>
+                <w:lang w:val="tr-TR"/>
+              </w:rPr>
+              <w:t>increased</w:t>
+            </w:r>
+            <w:proofErr w:type="spellEnd"/>
+            <w:r>
+              <w:rPr>
+                <w:lang w:val="tr-TR"/>
+              </w:rPr>
+              <w:t xml:space="preserve"> i </w:t>
+            </w:r>
+            <w:proofErr w:type="spellStart"/>
+            <w:r>
+              <w:rPr>
+                <w:lang w:val="tr-TR"/>
+              </w:rPr>
+              <w:t>couldn’t</w:t>
+            </w:r>
+            <w:proofErr w:type="spellEnd"/>
+            <w:r>
+              <w:rPr>
+                <w:lang w:val="tr-TR"/>
+              </w:rPr>
+              <w:t xml:space="preserve"> </w:t>
+            </w:r>
+            <w:proofErr w:type="spellStart"/>
+            <w:r>
+              <w:rPr>
+                <w:lang w:val="tr-TR"/>
+              </w:rPr>
+              <w:t>understand</w:t>
+            </w:r>
+            <w:proofErr w:type="spellEnd"/>
+            <w:r>
+              <w:rPr>
+                <w:lang w:val="tr-TR"/>
+              </w:rPr>
+              <w:t xml:space="preserve"> </w:t>
+            </w:r>
+            <w:proofErr w:type="spellStart"/>
+            <w:r>
+              <w:rPr>
+                <w:lang w:val="tr-TR"/>
+              </w:rPr>
+              <w:t>why</w:t>
+            </w:r>
+            <w:proofErr w:type="spellEnd"/>
+            <w:r>
+              <w:rPr>
+                <w:lang w:val="tr-TR"/>
+              </w:rPr>
+              <w:t xml:space="preserve"> it is.</w:t>
+            </w:r>
           </w:p>
         </w:tc>
       </w:tr>
@@ -3314,14 +3598,12 @@
               </w:rPr>
               <w:t xml:space="preserve"> </w:t>
             </w:r>
-            <w:proofErr w:type="spellStart"/>
-            <w:r>
-              <w:rPr>
-                <w:lang w:val="tr-TR"/>
-              </w:rPr>
-              <w:t>with</w:t>
-            </w:r>
-            <w:proofErr w:type="spellEnd"/>
+            <w:r>
+              <w:rPr>
+                <w:lang w:val="tr-TR"/>
+              </w:rPr>
+              <w:t>on</w:t>
+            </w:r>
             <w:r>
               <w:rPr>
                 <w:lang w:val="tr-TR"/>
@@ -3350,6 +3632,195 @@
               <w:t>match</w:t>
             </w:r>
             <w:proofErr w:type="spellEnd"/>
+          </w:p>
+          <w:p>
+            <w:pPr>
+              <w:rPr>
+                <w:lang w:val="tr-TR"/>
+              </w:rPr>
+            </w:pPr>
+          </w:p>
+          <w:p>
+            <w:pPr>
+              <w:rPr>
+                <w:lang w:val="tr-TR"/>
+              </w:rPr>
+            </w:pPr>
+          </w:p>
+          <w:p>
+            <w:pPr>
+              <w:rPr>
+                <w:lang w:val="tr-TR"/>
+              </w:rPr>
+            </w:pPr>
+            <w:proofErr w:type="spellStart"/>
+            <w:r>
+              <w:rPr>
+                <w:lang w:val="tr-TR"/>
+              </w:rPr>
+              <w:t>The</w:t>
+            </w:r>
+            <w:proofErr w:type="spellEnd"/>
+            <w:r>
+              <w:rPr>
+                <w:lang w:val="tr-TR"/>
+              </w:rPr>
+              <w:t xml:space="preserve"> </w:t>
+            </w:r>
+            <w:proofErr w:type="spellStart"/>
+            <w:r>
+              <w:rPr>
+                <w:lang w:val="tr-TR"/>
+              </w:rPr>
+              <w:t>actual</w:t>
+            </w:r>
+            <w:proofErr w:type="spellEnd"/>
+            <w:r>
+              <w:rPr>
+                <w:lang w:val="tr-TR"/>
+              </w:rPr>
+              <w:t xml:space="preserve"> time has </w:t>
+            </w:r>
+            <w:proofErr w:type="spellStart"/>
+            <w:r>
+              <w:rPr>
+                <w:lang w:val="tr-TR"/>
+              </w:rPr>
+              <w:t>differences</w:t>
+            </w:r>
+            <w:proofErr w:type="spellEnd"/>
+            <w:r>
+              <w:rPr>
+                <w:lang w:val="tr-TR"/>
+              </w:rPr>
+              <w:t xml:space="preserve">. </w:t>
+            </w:r>
+            <w:proofErr w:type="spellStart"/>
+            <w:r>
+              <w:rPr>
+                <w:lang w:val="tr-TR"/>
+              </w:rPr>
+              <w:t>Hash</w:t>
+            </w:r>
+            <w:proofErr w:type="spellEnd"/>
+            <w:r>
+              <w:rPr>
+                <w:lang w:val="tr-TR"/>
+              </w:rPr>
+              <w:t xml:space="preserve"> </w:t>
+            </w:r>
+            <w:proofErr w:type="spellStart"/>
+            <w:r>
+              <w:rPr>
+                <w:lang w:val="tr-TR"/>
+              </w:rPr>
+              <w:t>didnt</w:t>
+            </w:r>
+            <w:proofErr w:type="spellEnd"/>
+            <w:r>
+              <w:rPr>
+                <w:lang w:val="tr-TR"/>
+              </w:rPr>
+              <w:t xml:space="preserve"> </w:t>
+            </w:r>
+            <w:proofErr w:type="spellStart"/>
+            <w:r>
+              <w:rPr>
+                <w:lang w:val="tr-TR"/>
+              </w:rPr>
+              <w:t>change</w:t>
+            </w:r>
+            <w:proofErr w:type="spellEnd"/>
+            <w:r>
+              <w:rPr>
+                <w:lang w:val="tr-TR"/>
+              </w:rPr>
+              <w:t xml:space="preserve"> </w:t>
+            </w:r>
+            <w:proofErr w:type="spellStart"/>
+            <w:r>
+              <w:rPr>
+                <w:lang w:val="tr-TR"/>
+              </w:rPr>
+              <w:t>bec</w:t>
+            </w:r>
+            <w:proofErr w:type="spellEnd"/>
+            <w:r>
+              <w:rPr>
+                <w:lang w:val="tr-TR"/>
+              </w:rPr>
+              <w:t xml:space="preserve"> </w:t>
+            </w:r>
+            <w:proofErr w:type="spellStart"/>
+            <w:r>
+              <w:rPr>
+                <w:lang w:val="tr-TR"/>
+              </w:rPr>
+              <w:t>we</w:t>
+            </w:r>
+            <w:proofErr w:type="spellEnd"/>
+            <w:r>
+              <w:rPr>
+                <w:lang w:val="tr-TR"/>
+              </w:rPr>
+              <w:t xml:space="preserve"> </w:t>
+            </w:r>
+            <w:proofErr w:type="spellStart"/>
+            <w:r>
+              <w:rPr>
+                <w:lang w:val="tr-TR"/>
+              </w:rPr>
+              <w:t>usually</w:t>
+            </w:r>
+            <w:proofErr w:type="spellEnd"/>
+            <w:r>
+              <w:rPr>
+                <w:lang w:val="tr-TR"/>
+              </w:rPr>
+              <w:t xml:space="preserve"> </w:t>
+            </w:r>
+            <w:proofErr w:type="spellStart"/>
+            <w:r>
+              <w:rPr>
+                <w:lang w:val="tr-TR"/>
+              </w:rPr>
+              <w:t>use</w:t>
+            </w:r>
+            <w:proofErr w:type="spellEnd"/>
+            <w:r>
+              <w:rPr>
+                <w:lang w:val="tr-TR"/>
+              </w:rPr>
+              <w:t xml:space="preserve"> </w:t>
+            </w:r>
+            <w:proofErr w:type="spellStart"/>
+            <w:r>
+              <w:rPr>
+                <w:lang w:val="tr-TR"/>
+              </w:rPr>
+              <w:t>hash</w:t>
+            </w:r>
+            <w:proofErr w:type="spellEnd"/>
+            <w:r>
+              <w:rPr>
+                <w:lang w:val="tr-TR"/>
+              </w:rPr>
+              <w:t xml:space="preserve"> on </w:t>
+            </w:r>
+            <w:proofErr w:type="spellStart"/>
+            <w:r>
+              <w:rPr>
+                <w:lang w:val="tr-TR"/>
+              </w:rPr>
+              <w:t>direct</w:t>
+            </w:r>
+            <w:proofErr w:type="spellEnd"/>
+            <w:r>
+              <w:rPr>
+                <w:lang w:val="tr-TR"/>
+              </w:rPr>
+              <w:t xml:space="preserve"> Access</w:t>
+            </w:r>
           </w:p>
         </w:tc>
       </w:tr>

</xml_diff>